<commit_message>
login page strucutre and style completed
</commit_message>
<xml_diff>
--- a/Task List Final Project.docx
+++ b/Task List Final Project.docx
@@ -111,6 +111,11 @@
           <w:rFonts w:cstheme="minorHAnsi"/>
         </w:rPr>
         <w:tab/>
+      </w:r>
+      <w:r>
+        <w:rPr>
+          <w:rFonts w:cstheme="minorHAnsi"/>
+        </w:rPr>
         <w:t>TSK-</w:t>
       </w:r>
       <w:r>
@@ -137,6 +142,11 @@
           <w:rFonts w:cstheme="minorHAnsi"/>
         </w:rPr>
         <w:tab/>
+      </w:r>
+      <w:r>
+        <w:rPr>
+          <w:rFonts w:cstheme="minorHAnsi"/>
+        </w:rPr>
         <w:t>TSK-A.3: Drop down menu</w:t>
       </w:r>
       <w:r>
@@ -261,6 +271,11 @@
           <w:rFonts w:cstheme="minorHAnsi"/>
         </w:rPr>
         <w:tab/>
+      </w:r>
+      <w:r>
+        <w:rPr>
+          <w:rFonts w:cstheme="minorHAnsi"/>
+        </w:rPr>
         <w:t>TSK</w:t>
       </w:r>
       <w:r>
@@ -423,6 +438,11 @@
           <w:rFonts w:cstheme="minorHAnsi"/>
         </w:rPr>
         <w:tab/>
+      </w:r>
+      <w:r>
+        <w:rPr>
+          <w:rFonts w:cstheme="minorHAnsi"/>
+        </w:rPr>
         <w:t xml:space="preserve">TSK-C.2: </w:t>
       </w:r>
       <w:r>
@@ -455,6 +475,11 @@
           <w:rFonts w:cstheme="minorHAnsi"/>
         </w:rPr>
         <w:tab/>
+      </w:r>
+      <w:r>
+        <w:rPr>
+          <w:rFonts w:cstheme="minorHAnsi"/>
+        </w:rPr>
         <w:t xml:space="preserve">TSK-C.3: </w:t>
       </w:r>
       <w:r>
@@ -481,6 +506,11 @@
           <w:rFonts w:cstheme="minorHAnsi"/>
         </w:rPr>
         <w:tab/>
+      </w:r>
+      <w:r>
+        <w:rPr>
+          <w:rFonts w:cstheme="minorHAnsi"/>
+        </w:rPr>
         <w:t>TSK-C.</w:t>
       </w:r>
       <w:r>
@@ -591,6 +621,11 @@
           <w:rFonts w:cstheme="minorHAnsi"/>
         </w:rPr>
         <w:tab/>
+      </w:r>
+      <w:r>
+        <w:rPr>
+          <w:rFonts w:cstheme="minorHAnsi"/>
+        </w:rPr>
         <w:t>TSK-D.2:</w:t>
       </w:r>
       <w:r>
@@ -623,77 +658,390 @@
           <w:rFonts w:cstheme="minorHAnsi"/>
         </w:rPr>
         <w:tab/>
+      </w:r>
+      <w:r>
+        <w:rPr>
+          <w:rFonts w:cs="Calibri" w:cstheme="minorAscii"/>
+        </w:rPr>
         <w:t>TSK-D.3:</w:t>
       </w:r>
       <w:r>
         <w:rPr>
-          <w:rFonts w:cstheme="minorHAnsi"/>
+          <w:rFonts w:cs="Calibri" w:cstheme="minorAscii"/>
         </w:rPr>
         <w:t xml:space="preserve"> Add</w:t>
       </w:r>
       <w:r>
         <w:rPr>
-          <w:rFonts w:cstheme="minorHAnsi"/>
+          <w:rFonts w:cs="Calibri" w:cstheme="minorAscii"/>
         </w:rPr>
         <w:t xml:space="preserve"> elements into database</w:t>
       </w:r>
       <w:r>
         <w:rPr>
-          <w:rFonts w:cstheme="minorHAnsi"/>
+          <w:rFonts w:cs="Calibri" w:cstheme="minorAscii"/>
         </w:rPr>
         <w:t xml:space="preserve"> </w:t>
       </w:r>
     </w:p>
     <w:p>
       <w:pPr>
-        <w:rPr>
-          <w:rFonts w:cstheme="minorHAnsi"/>
-          <w:b/>
-          <w:bCs/>
-          <w:shd w:val="clear" w:color="auto" w:fill="FFFFFF"/>
-        </w:rPr>
-      </w:pPr>
-      <w:r>
-        <w:rPr>
-          <w:rFonts w:cstheme="minorHAnsi"/>
-          <w:b/>
-          <w:bCs/>
+        <w:pStyle w:val="Normal"/>
+        <w:rPr>
+          <w:rFonts w:cs="Calibri" w:cstheme="minorAscii"/>
+          <w:b w:val="1"/>
+          <w:bCs w:val="1"/>
+        </w:rPr>
+      </w:pPr>
+      <w:r>
+        <w:rPr>
+          <w:rFonts w:cs="Calibri" w:cstheme="minorAscii"/>
+          <w:b w:val="1"/>
+          <w:bCs w:val="1"/>
+        </w:rPr>
+        <w:t xml:space="preserve">REQ E: </w:t>
+      </w:r>
+      <w:r>
+        <w:rPr>
+          <w:rFonts w:cs="Calibri" w:cstheme="minorAscii"/>
+          <w:b w:val="1"/>
+          <w:bCs w:val="1"/>
+        </w:rPr>
+        <w:t>Create the map</w:t>
+      </w:r>
+    </w:p>
+    <w:p>
+      <w:pPr>
+        <w:pStyle w:val="Normal"/>
+        <w:rPr>
+          <w:rFonts w:cs="Calibri" w:cstheme="minorAscii"/>
+          <w:b w:val="1"/>
+          <w:bCs w:val="1"/>
+        </w:rPr>
+      </w:pPr>
+      <w:r>
+        <w:rPr>
+          <w:rFonts w:cs="Calibri" w:cstheme="minorAscii"/>
+          <w:b w:val="0"/>
+          <w:bCs w:val="0"/>
+        </w:rPr>
+        <w:t>TSK-E.1: Create layout of Elizabethtown College Campus</w:t>
+      </w:r>
+    </w:p>
+    <w:p>
+      <w:pPr>
+        <w:pStyle w:val="Normal"/>
+        <w:rPr>
+          <w:rFonts w:cs="Calibri" w:cstheme="minorAscii"/>
+          <w:b w:val="1"/>
+          <w:bCs w:val="1"/>
+        </w:rPr>
+      </w:pPr>
+      <w:r>
+        <w:rPr>
+          <w:rFonts w:cs="Calibri" w:cstheme="minorAscii"/>
+          <w:b w:val="0"/>
+          <w:bCs w:val="0"/>
+        </w:rPr>
+        <w:t>TSK-E.2: Outline areas of interest (either hovering them</w:t>
+      </w:r>
+      <w:r>
+        <w:rPr>
+          <w:rFonts w:cs="Calibri" w:cstheme="minorAscii"/>
+          <w:b w:val="0"/>
+          <w:bCs w:val="0"/>
+        </w:rPr>
+        <w:t xml:space="preserve"> or </w:t>
+      </w:r>
+      <w:r>
+        <w:rPr>
+          <w:rFonts w:cs="Calibri" w:cstheme="minorAscii"/>
+          <w:b w:val="0"/>
+          <w:bCs w:val="0"/>
+        </w:rPr>
+        <w:t>clicking</w:t>
+      </w:r>
+      <w:r>
+        <w:rPr>
+          <w:rFonts w:cs="Calibri" w:cstheme="minorAscii"/>
+          <w:b w:val="0"/>
+          <w:bCs w:val="0"/>
+        </w:rPr>
+        <w:t xml:space="preserve"> on them)</w:t>
+      </w:r>
+      <w:r>
+        <w:rPr>
+          <w:rFonts w:cs="Calibri" w:cstheme="minorAscii"/>
+          <w:b w:val="0"/>
+          <w:bCs w:val="0"/>
+        </w:rPr>
+        <w:t xml:space="preserve"> </w:t>
+      </w:r>
+    </w:p>
+    <w:p>
+      <w:pPr>
+        <w:pStyle w:val="Normal"/>
+        <w:rPr>
+          <w:rFonts w:cs="Calibri" w:cstheme="minorAscii"/>
+          <w:b w:val="0"/>
+          <w:bCs w:val="0"/>
+        </w:rPr>
+      </w:pPr>
+      <w:r>
+        <w:rPr>
+          <w:rFonts w:cs="Calibri" w:cstheme="minorAscii"/>
+          <w:b w:val="0"/>
+          <w:bCs w:val="0"/>
+        </w:rPr>
+        <w:t>TSK-E</w:t>
+      </w:r>
+      <w:r>
+        <w:rPr>
+          <w:rFonts w:cs="Calibri" w:cstheme="minorAscii"/>
+          <w:b w:val="0"/>
+          <w:bCs w:val="0"/>
+        </w:rPr>
+        <w:t>.3:</w:t>
+      </w:r>
+      <w:r>
+        <w:rPr>
+          <w:rFonts w:cs="Calibri" w:cstheme="minorAscii"/>
+          <w:b w:val="0"/>
+          <w:bCs w:val="0"/>
+        </w:rPr>
+        <w:t xml:space="preserve"> Add a search bar to search for specific areas (give recommendations based off beginni</w:t>
+      </w:r>
+      <w:r>
+        <w:rPr>
+          <w:rFonts w:cs="Calibri" w:cstheme="minorAscii"/>
+          <w:b w:val="0"/>
+          <w:bCs w:val="0"/>
+        </w:rPr>
+        <w:t>ng string values)</w:t>
+      </w:r>
+    </w:p>
+    <w:p>
+      <w:pPr>
+        <w:pStyle w:val="Normal"/>
+        <w:rPr>
+          <w:rFonts w:cs="Calibri" w:cstheme="minorAscii"/>
+          <w:b w:val="0"/>
+          <w:bCs w:val="0"/>
+        </w:rPr>
+      </w:pPr>
+      <w:r>
+        <w:rPr>
+          <w:rFonts w:cs="Calibri" w:cstheme="minorAscii"/>
+          <w:b w:val="0"/>
+          <w:bCs w:val="0"/>
+        </w:rPr>
+        <w:t>TSK-E.</w:t>
+      </w:r>
+      <w:r>
+        <w:rPr>
+          <w:rFonts w:cs="Calibri" w:cstheme="minorAscii"/>
+          <w:b w:val="0"/>
+          <w:bCs w:val="0"/>
+        </w:rPr>
+        <w:t>4</w:t>
+      </w:r>
+      <w:r>
+        <w:rPr>
+          <w:rFonts w:cs="Calibri" w:cstheme="minorAscii"/>
+          <w:b w:val="0"/>
+          <w:bCs w:val="0"/>
+        </w:rPr>
+        <w:t>: After clicking on an area display the name, image, and a short description</w:t>
+      </w:r>
+    </w:p>
+    <w:p>
+      <w:pPr>
+        <w:pStyle w:val="Normal"/>
+        <w:rPr>
+          <w:rFonts w:cs="Calibri" w:cstheme="minorAscii"/>
+          <w:b w:val="1"/>
+          <w:bCs w:val="1"/>
+        </w:rPr>
+      </w:pPr>
+      <w:r>
+        <w:rPr>
+          <w:rFonts w:cs="Calibri" w:cstheme="minorAscii"/>
+          <w:b w:val="0"/>
+          <w:bCs w:val="0"/>
+        </w:rPr>
+        <w:t>TSK-E.</w:t>
+      </w:r>
+      <w:r>
+        <w:rPr>
+          <w:rFonts w:cs="Calibri" w:cstheme="minorAscii"/>
+          <w:b w:val="0"/>
+          <w:bCs w:val="0"/>
+        </w:rPr>
+        <w:t>5</w:t>
+      </w:r>
+      <w:r>
+        <w:rPr>
+          <w:rFonts w:cs="Calibri" w:cstheme="minorAscii"/>
+          <w:b w:val="0"/>
+          <w:bCs w:val="0"/>
+        </w:rPr>
+        <w:t>:</w:t>
+      </w:r>
+      <w:r>
+        <w:rPr>
+          <w:rFonts w:cs="Calibri" w:cstheme="minorAscii"/>
+          <w:b w:val="0"/>
+          <w:bCs w:val="0"/>
+        </w:rPr>
+        <w:t xml:space="preserve"> Add ETA (estimated time of arrival</w:t>
+      </w:r>
+      <w:r>
+        <w:rPr>
+          <w:rFonts w:cs="Calibri" w:cstheme="minorAscii"/>
+          <w:b w:val="0"/>
+          <w:bCs w:val="0"/>
+        </w:rPr>
+        <w:t>, current location ON</w:t>
+      </w:r>
+      <w:r>
+        <w:rPr>
+          <w:rFonts w:cs="Calibri" w:cstheme="minorAscii"/>
+          <w:b w:val="0"/>
+          <w:bCs w:val="0"/>
+        </w:rPr>
+        <w:t>) by walking and biking</w:t>
+      </w:r>
+    </w:p>
+    <w:p>
+      <w:pPr>
+        <w:pStyle w:val="Normal"/>
+        <w:rPr>
+          <w:rFonts w:cs="Calibri" w:cstheme="minorAscii"/>
+          <w:b w:val="1"/>
+          <w:bCs w:val="1"/>
+        </w:rPr>
+      </w:pPr>
+      <w:r>
+        <w:rPr>
+          <w:rFonts w:cs="Calibri" w:cstheme="minorAscii"/>
+          <w:b w:val="0"/>
+          <w:bCs w:val="0"/>
+        </w:rPr>
+        <w:t>TSK-E.</w:t>
+      </w:r>
+      <w:r>
+        <w:rPr>
+          <w:rFonts w:cs="Calibri" w:cstheme="minorAscii"/>
+          <w:b w:val="0"/>
+          <w:bCs w:val="0"/>
+        </w:rPr>
+        <w:t>6</w:t>
+      </w:r>
+      <w:r>
+        <w:rPr>
+          <w:rFonts w:cs="Calibri" w:cstheme="minorAscii"/>
+          <w:b w:val="0"/>
+          <w:bCs w:val="0"/>
+        </w:rPr>
+        <w:t>: Add zoom in and out feature (auto zoom to area after clicking on it)</w:t>
+      </w:r>
+    </w:p>
+    <w:p>
+      <w:pPr>
+        <w:pStyle w:val="Normal"/>
+        <w:rPr>
+          <w:rFonts w:cs="Calibri" w:cstheme="minorAscii"/>
+          <w:b w:val="1"/>
+          <w:bCs w:val="1"/>
+        </w:rPr>
+      </w:pPr>
+      <w:r>
+        <w:rPr>
+          <w:rFonts w:cs="Calibri" w:cstheme="minorAscii"/>
+          <w:b w:val="0"/>
+          <w:bCs w:val="0"/>
+        </w:rPr>
+        <w:t>TSK-E.</w:t>
+      </w:r>
+      <w:r>
+        <w:rPr>
+          <w:rFonts w:cs="Calibri" w:cstheme="minorAscii"/>
+          <w:b w:val="0"/>
+          <w:bCs w:val="0"/>
+        </w:rPr>
+        <w:t>7</w:t>
+      </w:r>
+      <w:r>
+        <w:rPr>
+          <w:rFonts w:cs="Calibri" w:cstheme="minorAscii"/>
+          <w:b w:val="0"/>
+          <w:bCs w:val="0"/>
+        </w:rPr>
+        <w:t>: Implement full screen mode</w:t>
+      </w:r>
+    </w:p>
+    <w:p>
+      <w:pPr>
+        <w:pStyle w:val="Normal"/>
+        <w:rPr>
+          <w:rFonts w:cs="Calibri" w:cstheme="minorAscii"/>
+          <w:b w:val="0"/>
+          <w:bCs w:val="0"/>
+        </w:rPr>
+      </w:pPr>
+    </w:p>
+    <w:p>
+      <w:pPr>
+        <w:pStyle w:val="Normal"/>
+        <w:ind w:firstLine="0"/>
+        <w:rPr>
+          <w:rFonts w:cs="Calibri" w:cstheme="minorAscii"/>
+          <w:b w:val="1"/>
+          <w:bCs w:val="1"/>
+          <w:shd w:val="clear" w:color="auto" w:fill="FFFFFF"/>
+        </w:rPr>
+      </w:pPr>
+      <w:r>
+        <w:rPr>
+          <w:rFonts w:cs="Calibri" w:cstheme="minorAscii"/>
+          <w:b w:val="1"/>
+          <w:bCs w:val="1"/>
           <w:shd w:val="clear" w:color="auto" w:fill="FFFFFF"/>
         </w:rPr>
         <w:t>R</w:t>
       </w:r>
       <w:r>
         <w:rPr>
-          <w:rFonts w:cstheme="minorHAnsi"/>
-          <w:b/>
-          <w:bCs/>
+          <w:rFonts w:cs="Calibri" w:cstheme="minorAscii"/>
+          <w:b w:val="1"/>
+          <w:bCs w:val="1"/>
           <w:shd w:val="clear" w:color="auto" w:fill="FFFFFF"/>
         </w:rPr>
         <w:t>EQ</w:t>
       </w:r>
       <w:r>
         <w:rPr>
-          <w:rFonts w:cstheme="minorHAnsi"/>
-          <w:b/>
-          <w:bCs/>
+          <w:rFonts w:cs="Calibri" w:cstheme="minorAscii"/>
+          <w:b w:val="1"/>
+          <w:bCs w:val="1"/>
           <w:shd w:val="clear" w:color="auto" w:fill="FFFFFF"/>
         </w:rPr>
         <w:t xml:space="preserve"> </w:t>
       </w:r>
       <w:r>
         <w:rPr>
-          <w:rFonts w:cstheme="minorHAnsi"/>
-          <w:b/>
-          <w:bCs/>
-          <w:shd w:val="clear" w:color="auto" w:fill="FFFFFF"/>
-        </w:rPr>
-        <w:t>E</w:t>
-      </w:r>
-      <w:r>
-        <w:rPr>
-          <w:rFonts w:cstheme="minorHAnsi"/>
-          <w:b/>
-          <w:bCs/>
+          <w:rFonts w:cs="Calibri" w:cstheme="minorAscii"/>
+          <w:b w:val="1"/>
+          <w:bCs w:val="1"/>
+          <w:shd w:val="clear" w:color="auto" w:fill="FFFFFF"/>
+        </w:rPr>
+        <w:t xml:space="preserve">F</w:t>
+      </w:r>
+      <w:r>
+        <w:rPr>
+          <w:rFonts w:cs="Calibri" w:cstheme="minorAscii"/>
+          <w:b w:val="1"/>
+          <w:bCs w:val="1"/>
           <w:shd w:val="clear" w:color="auto" w:fill="FFFFFF"/>
         </w:rPr>
         <w:t>: The system will allow events to be stored and shared via a map and/or calendar</w:t>
@@ -702,7 +1050,7 @@
     <w:p>
       <w:pPr>
         <w:rPr>
-          <w:rFonts w:cstheme="minorHAnsi"/>
+          <w:rFonts w:cs="Calibri" w:cstheme="minorAscii"/>
           <w:shd w:val="clear" w:color="auto" w:fill="FFFFFF"/>
         </w:rPr>
       </w:pPr>
@@ -712,32 +1060,52 @@
           <w:shd w:val="clear" w:color="auto" w:fill="FFFFFF"/>
         </w:rPr>
         <w:tab/>
+      </w:r>
+      <w:r>
+        <w:rPr>
+          <w:rFonts w:cs="Calibri" w:cstheme="minorAscii"/>
+          <w:shd w:val="clear" w:color="auto" w:fill="FFFFFF"/>
+        </w:rPr>
         <w:t>T</w:t>
       </w:r>
       <w:r>
         <w:rPr>
-          <w:rFonts w:cstheme="minorHAnsi"/>
+          <w:rFonts w:cs="Calibri" w:cstheme="minorAscii"/>
           <w:shd w:val="clear" w:color="auto" w:fill="FFFFFF"/>
         </w:rPr>
         <w:t>SK</w:t>
       </w:r>
       <w:r>
         <w:rPr>
-          <w:rFonts w:cstheme="minorHAnsi"/>
-          <w:shd w:val="clear" w:color="auto" w:fill="FFFFFF"/>
-        </w:rPr>
-        <w:t>-E.1</w:t>
-      </w:r>
-      <w:r>
-        <w:rPr>
-          <w:rFonts w:cstheme="minorHAnsi"/>
+          <w:rFonts w:cs="Calibri" w:cstheme="minorAscii"/>
+          <w:shd w:val="clear" w:color="auto" w:fill="FFFFFF"/>
+        </w:rPr>
+        <w:t>-</w:t>
+      </w:r>
+      <w:r>
+        <w:rPr>
+          <w:rFonts w:cs="Calibri" w:cstheme="minorAscii"/>
+          <w:shd w:val="clear" w:color="auto" w:fill="FFFFFF"/>
+        </w:rPr>
+        <w:t>F</w:t>
+      </w:r>
+      <w:r>
+        <w:rPr>
+          <w:rFonts w:cs="Calibri" w:cstheme="minorAscii"/>
+          <w:shd w:val="clear" w:color="auto" w:fill="FFFFFF"/>
+        </w:rPr>
+        <w:t>.1</w:t>
+      </w:r>
+      <w:r>
+        <w:rPr>
+          <w:rFonts w:cs="Calibri" w:cstheme="minorAscii"/>
           <w:shd w:val="clear" w:color="auto" w:fill="FFFFFF"/>
         </w:rPr>
         <w:t>:</w:t>
       </w:r>
       <w:r>
         <w:rPr>
-          <w:rFonts w:cstheme="minorHAnsi"/>
+          <w:rFonts w:cs="Calibri" w:cstheme="minorAscii"/>
           <w:shd w:val="clear" w:color="auto" w:fill="FFFFFF"/>
         </w:rPr>
         <w:t xml:space="preserve"> A list of events will be available for viewing in List view or Map view</w:t>
@@ -747,41 +1115,55 @@
       <w:pPr>
         <w:ind w:firstLine="720"/>
         <w:rPr>
-          <w:rFonts w:cstheme="minorHAnsi"/>
-          <w:shd w:val="clear" w:color="auto" w:fill="FFFFFF"/>
-        </w:rPr>
-      </w:pPr>
-      <w:r>
-        <w:rPr>
-          <w:rFonts w:cstheme="minorHAnsi"/>
+          <w:rFonts w:cs="Calibri" w:cstheme="minorAscii"/>
+          <w:shd w:val="clear" w:color="auto" w:fill="FFFFFF"/>
+        </w:rPr>
+      </w:pPr>
+      <w:r>
+        <w:rPr>
+          <w:rFonts w:cs="Calibri" w:cstheme="minorAscii"/>
           <w:shd w:val="clear" w:color="auto" w:fill="FFFFFF"/>
         </w:rPr>
         <w:t>T</w:t>
       </w:r>
       <w:r>
         <w:rPr>
-          <w:rFonts w:cstheme="minorHAnsi"/>
+          <w:rFonts w:cs="Calibri" w:cstheme="minorAscii"/>
           <w:shd w:val="clear" w:color="auto" w:fill="FFFFFF"/>
         </w:rPr>
         <w:t>SK</w:t>
       </w:r>
       <w:r>
         <w:rPr>
-          <w:rFonts w:cstheme="minorHAnsi"/>
-          <w:shd w:val="clear" w:color="auto" w:fill="FFFFFF"/>
-        </w:rPr>
-        <w:t>-E.2</w:t>
-      </w:r>
-      <w:r>
-        <w:rPr>
-          <w:rFonts w:cstheme="minorHAnsi"/>
+          <w:rFonts w:cs="Calibri" w:cstheme="minorAscii"/>
+          <w:shd w:val="clear" w:color="auto" w:fill="FFFFFF"/>
+        </w:rPr>
+        <w:t>-</w:t>
+      </w:r>
+      <w:r>
+        <w:rPr>
+          <w:rFonts w:cs="Calibri" w:cstheme="minorAscii"/>
+          <w:shd w:val="clear" w:color="auto" w:fill="FFFFFF"/>
+        </w:rPr>
+        <w:t>F</w:t>
+      </w:r>
+      <w:r>
+        <w:rPr>
+          <w:rFonts w:cs="Calibri" w:cstheme="minorAscii"/>
+          <w:shd w:val="clear" w:color="auto" w:fill="FFFFFF"/>
+        </w:rPr>
+        <w:t>.2</w:t>
+      </w:r>
+      <w:r>
+        <w:rPr>
+          <w:rFonts w:cs="Calibri" w:cstheme="minorAscii"/>
           <w:shd w:val="clear" w:color="auto" w:fill="FFFFFF"/>
         </w:rPr>
         <w:t>:</w:t>
       </w:r>
       <w:r>
         <w:rPr>
-          <w:rFonts w:cstheme="minorHAnsi"/>
+          <w:rFonts w:cs="Calibri" w:cstheme="minorAscii"/>
           <w:shd w:val="clear" w:color="auto" w:fill="FFFFFF"/>
         </w:rPr>
         <w:t xml:space="preserve"> A list of events can be filtered by date range</w:t>
@@ -791,129 +1173,185 @@
       <w:pPr>
         <w:ind w:firstLine="720"/>
         <w:rPr>
-          <w:rFonts w:cstheme="minorHAnsi"/>
-          <w:shd w:val="clear" w:color="auto" w:fill="FFFFFF"/>
-        </w:rPr>
-      </w:pPr>
-      <w:r>
-        <w:rPr>
-          <w:rFonts w:cstheme="minorHAnsi"/>
+          <w:rFonts w:cs="Calibri" w:cstheme="minorAscii"/>
+          <w:shd w:val="clear" w:color="auto" w:fill="FFFFFF"/>
+        </w:rPr>
+      </w:pPr>
+      <w:r>
+        <w:rPr>
+          <w:rFonts w:cs="Calibri" w:cstheme="minorAscii"/>
           <w:shd w:val="clear" w:color="auto" w:fill="FFFFFF"/>
         </w:rPr>
         <w:t>T</w:t>
       </w:r>
       <w:r>
         <w:rPr>
-          <w:rFonts w:cstheme="minorHAnsi"/>
+          <w:rFonts w:cs="Calibri" w:cstheme="minorAscii"/>
           <w:shd w:val="clear" w:color="auto" w:fill="FFFFFF"/>
         </w:rPr>
         <w:t>SK</w:t>
       </w:r>
       <w:r>
         <w:rPr>
-          <w:rFonts w:cstheme="minorHAnsi"/>
-          <w:shd w:val="clear" w:color="auto" w:fill="FFFFFF"/>
-        </w:rPr>
-        <w:t>-E.3</w:t>
-      </w:r>
-      <w:r>
-        <w:rPr>
-          <w:rFonts w:cstheme="minorHAnsi"/>
+          <w:rFonts w:cs="Calibri" w:cstheme="minorAscii"/>
+          <w:shd w:val="clear" w:color="auto" w:fill="FFFFFF"/>
+        </w:rPr>
+        <w:t>-</w:t>
+      </w:r>
+      <w:r>
+        <w:rPr>
+          <w:rFonts w:cs="Calibri" w:cstheme="minorAscii"/>
+          <w:shd w:val="clear" w:color="auto" w:fill="FFFFFF"/>
+        </w:rPr>
+        <w:t>F</w:t>
+      </w:r>
+      <w:r>
+        <w:rPr>
+          <w:rFonts w:cs="Calibri" w:cstheme="minorAscii"/>
+          <w:shd w:val="clear" w:color="auto" w:fill="FFFFFF"/>
+        </w:rPr>
+        <w:t>.3</w:t>
+      </w:r>
+      <w:r>
+        <w:rPr>
+          <w:rFonts w:cs="Calibri" w:cstheme="minorAscii"/>
           <w:shd w:val="clear" w:color="auto" w:fill="FFFFFF"/>
         </w:rPr>
         <w:t>:</w:t>
       </w:r>
       <w:r>
         <w:rPr>
-          <w:rFonts w:cstheme="minorHAnsi"/>
+          <w:rFonts w:cs="Calibri" w:cstheme="minorAscii"/>
           <w:shd w:val="clear" w:color="auto" w:fill="FFFFFF"/>
         </w:rPr>
         <w:t xml:space="preserve"> Users will be able to choose events to participate in</w:t>
       </w:r>
+      <w:r>
+        <w:rPr>
+          <w:rFonts w:cs="Calibri" w:cstheme="minorAscii"/>
+          <w:shd w:val="clear" w:color="auto" w:fill="FFFFFF"/>
+        </w:rPr>
+        <w:t xml:space="preserve"> </w:t>
+      </w:r>
     </w:p>
     <w:p>
       <w:pPr>
         <w:ind w:firstLine="720"/>
         <w:rPr>
-          <w:rFonts w:cstheme="minorHAnsi"/>
-          <w:shd w:val="clear" w:color="auto" w:fill="FFFFFF"/>
-        </w:rPr>
-      </w:pPr>
-      <w:r>
-        <w:rPr>
-          <w:rFonts w:cstheme="minorHAnsi"/>
+          <w:rFonts w:cs="Calibri" w:cstheme="minorAscii"/>
+          <w:shd w:val="clear" w:color="auto" w:fill="FFFFFF"/>
+        </w:rPr>
+      </w:pPr>
+      <w:r>
+        <w:rPr>
+          <w:rFonts w:cs="Calibri" w:cstheme="minorAscii"/>
           <w:shd w:val="clear" w:color="auto" w:fill="FFFFFF"/>
         </w:rPr>
         <w:t>T</w:t>
       </w:r>
       <w:r>
         <w:rPr>
-          <w:rFonts w:cstheme="minorHAnsi"/>
+          <w:rFonts w:cs="Calibri" w:cstheme="minorAscii"/>
           <w:shd w:val="clear" w:color="auto" w:fill="FFFFFF"/>
         </w:rPr>
         <w:t>SK</w:t>
       </w:r>
       <w:r>
         <w:rPr>
-          <w:rFonts w:cstheme="minorHAnsi"/>
-          <w:shd w:val="clear" w:color="auto" w:fill="FFFFFF"/>
-        </w:rPr>
-        <w:t>-E.4</w:t>
-      </w:r>
-      <w:r>
-        <w:rPr>
-          <w:rFonts w:cstheme="minorHAnsi"/>
+          <w:rFonts w:cs="Calibri" w:cstheme="minorAscii"/>
+          <w:shd w:val="clear" w:color="auto" w:fill="FFFFFF"/>
+        </w:rPr>
+        <w:t>-</w:t>
+      </w:r>
+      <w:r>
+        <w:rPr>
+          <w:rFonts w:cs="Calibri" w:cstheme="minorAscii"/>
+          <w:shd w:val="clear" w:color="auto" w:fill="FFFFFF"/>
+        </w:rPr>
+        <w:t>F</w:t>
+      </w:r>
+      <w:r>
+        <w:rPr>
+          <w:rFonts w:cs="Calibri" w:cstheme="minorAscii"/>
+          <w:shd w:val="clear" w:color="auto" w:fill="FFFFFF"/>
+        </w:rPr>
+        <w:t>.4</w:t>
+      </w:r>
+      <w:r>
+        <w:rPr>
+          <w:rFonts w:cs="Calibri" w:cstheme="minorAscii"/>
           <w:shd w:val="clear" w:color="auto" w:fill="FFFFFF"/>
         </w:rPr>
         <w:t>:</w:t>
       </w:r>
       <w:r>
         <w:rPr>
-          <w:rFonts w:cstheme="minorHAnsi"/>
+          <w:rFonts w:cs="Calibri" w:cstheme="minorAscii"/>
           <w:shd w:val="clear" w:color="auto" w:fill="FFFFFF"/>
         </w:rPr>
         <w:t xml:space="preserve"> Users can view and update a "My Events" list</w:t>
       </w:r>
+      <w:r>
+        <w:rPr>
+          <w:rFonts w:cs="Calibri" w:cstheme="minorAscii"/>
+          <w:shd w:val="clear" w:color="auto" w:fill="FFFFFF"/>
+        </w:rPr>
+        <w:t xml:space="preserve"> </w:t>
+      </w:r>
     </w:p>
     <w:p>
       <w:pPr>
         <w:ind w:firstLine="720"/>
         <w:rPr>
-          <w:rFonts w:cstheme="minorHAnsi"/>
-          <w:shd w:val="clear" w:color="auto" w:fill="FFFFFF"/>
-        </w:rPr>
-      </w:pPr>
-      <w:r>
-        <w:rPr>
-          <w:rFonts w:cstheme="minorHAnsi"/>
+          <w:rFonts w:cs="Calibri" w:cstheme="minorAscii"/>
+          <w:shd w:val="clear" w:color="auto" w:fill="FFFFFF"/>
+        </w:rPr>
+      </w:pPr>
+      <w:r>
+        <w:rPr>
+          <w:rFonts w:cs="Calibri" w:cstheme="minorAscii"/>
           <w:shd w:val="clear" w:color="auto" w:fill="FFFFFF"/>
         </w:rPr>
         <w:t>T</w:t>
       </w:r>
       <w:r>
         <w:rPr>
-          <w:rFonts w:cstheme="minorHAnsi"/>
+          <w:rFonts w:cs="Calibri" w:cstheme="minorAscii"/>
           <w:shd w:val="clear" w:color="auto" w:fill="FFFFFF"/>
         </w:rPr>
         <w:t>SK</w:t>
       </w:r>
       <w:r>
         <w:rPr>
-          <w:rFonts w:cstheme="minorHAnsi"/>
-          <w:shd w:val="clear" w:color="auto" w:fill="FFFFFF"/>
-        </w:rPr>
-        <w:t>-E.5</w:t>
-      </w:r>
-      <w:r>
-        <w:rPr>
-          <w:rFonts w:cstheme="minorHAnsi"/>
+          <w:rFonts w:cs="Calibri" w:cstheme="minorAscii"/>
+          <w:shd w:val="clear" w:color="auto" w:fill="FFFFFF"/>
+        </w:rPr>
+        <w:t>-</w:t>
+      </w:r>
+      <w:r>
+        <w:rPr>
+          <w:rFonts w:cs="Calibri" w:cstheme="minorAscii"/>
+          <w:shd w:val="clear" w:color="auto" w:fill="FFFFFF"/>
+        </w:rPr>
+        <w:t>F</w:t>
+      </w:r>
+      <w:r>
+        <w:rPr>
+          <w:rFonts w:cs="Calibri" w:cstheme="minorAscii"/>
+          <w:shd w:val="clear" w:color="auto" w:fill="FFFFFF"/>
+        </w:rPr>
+        <w:t>.5</w:t>
+      </w:r>
+      <w:r>
+        <w:rPr>
+          <w:rFonts w:cs="Calibri" w:cstheme="minorAscii"/>
           <w:shd w:val="clear" w:color="auto" w:fill="FFFFFF"/>
         </w:rPr>
         <w:t>:</w:t>
       </w:r>
       <w:r>
         <w:rPr>
-          <w:rFonts w:cstheme="minorHAnsi"/>
+          <w:rFonts w:cs="Calibri" w:cstheme="minorAscii"/>
           <w:shd w:val="clear" w:color="auto" w:fill="FFFFFF"/>
         </w:rPr>
         <w:t xml:space="preserve"> Users can see a "My Calendar" page that will list their events</w:t>
@@ -923,44 +1361,72 @@
       <w:pPr>
         <w:ind w:firstLine="720"/>
         <w:rPr>
-          <w:rFonts w:cstheme="minorHAnsi"/>
-          <w:shd w:val="clear" w:color="auto" w:fill="FFFFFF"/>
-        </w:rPr>
-      </w:pPr>
-      <w:r>
-        <w:rPr>
-          <w:rFonts w:cstheme="minorHAnsi"/>
+          <w:rFonts w:cs="Calibri" w:cstheme="minorAscii"/>
+          <w:shd w:val="clear" w:color="auto" w:fill="FFFFFF"/>
+        </w:rPr>
+      </w:pPr>
+      <w:r>
+        <w:rPr>
+          <w:rFonts w:cs="Calibri" w:cstheme="minorAscii"/>
           <w:shd w:val="clear" w:color="auto" w:fill="FFFFFF"/>
         </w:rPr>
         <w:t>T</w:t>
       </w:r>
       <w:r>
         <w:rPr>
-          <w:rFonts w:cstheme="minorHAnsi"/>
+          <w:rFonts w:cs="Calibri" w:cstheme="minorAscii"/>
           <w:shd w:val="clear" w:color="auto" w:fill="FFFFFF"/>
         </w:rPr>
         <w:t>SK</w:t>
       </w:r>
       <w:r>
         <w:rPr>
-          <w:rFonts w:cstheme="minorHAnsi"/>
-          <w:shd w:val="clear" w:color="auto" w:fill="FFFFFF"/>
-        </w:rPr>
-        <w:t>-E.</w:t>
-      </w:r>
-      <w:r>
-        <w:rPr>
-          <w:rFonts w:cstheme="minorHAnsi"/>
+          <w:rFonts w:cs="Calibri" w:cstheme="minorAscii"/>
+          <w:shd w:val="clear" w:color="auto" w:fill="FFFFFF"/>
+        </w:rPr>
+        <w:t>-</w:t>
+      </w:r>
+      <w:r>
+        <w:rPr>
+          <w:rFonts w:cs="Calibri" w:cstheme="minorAscii"/>
+          <w:shd w:val="clear" w:color="auto" w:fill="FFFFFF"/>
+        </w:rPr>
+        <w:t>F</w:t>
+      </w:r>
+      <w:r>
+        <w:rPr>
+          <w:rFonts w:cs="Calibri" w:cstheme="minorAscii"/>
+          <w:shd w:val="clear" w:color="auto" w:fill="FFFFFF"/>
+        </w:rPr>
+        <w:t>.</w:t>
+      </w:r>
+      <w:r>
+        <w:rPr>
+          <w:rFonts w:cs="Calibri" w:cstheme="minorAscii"/>
           <w:shd w:val="clear" w:color="auto" w:fill="FFFFFF"/>
         </w:rPr>
         <w:t>6:</w:t>
       </w:r>
       <w:r>
         <w:rPr>
-          <w:rFonts w:cstheme="minorHAnsi"/>
-          <w:shd w:val="clear" w:color="auto" w:fill="FFFFFF"/>
-        </w:rPr>
-        <w:t xml:space="preserve"> Users can choose to RSVP for events using 3 possible statuses "No - Not available", "Maybe - might  attend", "Yes - Will attend"</w:t>
+          <w:rFonts w:cs="Calibri" w:cstheme="minorAscii"/>
+          <w:shd w:val="clear" w:color="auto" w:fill="FFFFFF"/>
+        </w:rPr>
+        <w:t xml:space="preserve"> Users can choose to RSVP for events using 3 possible statuses "No - Not available", "Maybe - </w:t>
+      </w:r>
+      <w:r>
+        <w:rPr>
+          <w:rFonts w:cs="Calibri" w:cstheme="minorAscii"/>
+          <w:shd w:val="clear" w:color="auto" w:fill="FFFFFF"/>
+        </w:rPr>
+        <w:t xml:space="preserve">might attend</w:t>
+      </w:r>
+      <w:r>
+        <w:rPr>
+          <w:rFonts w:cs="Calibri" w:cstheme="minorAscii"/>
+          <w:shd w:val="clear" w:color="auto" w:fill="FFFFFF"/>
+        </w:rPr>
+        <w:t xml:space="preserve">", "Yes - Will attend"</w:t>
       </w:r>
     </w:p>
     <w:p>
@@ -1021,7 +1487,7 @@
     <w:p>
       <w:pPr>
         <w:rPr>
-          <w:rFonts w:cstheme="minorHAnsi"/>
+          <w:rFonts w:cs="Calibri" w:cstheme="minorAscii"/>
           <w:shd w:val="clear" w:color="auto" w:fill="FFFFFF"/>
         </w:rPr>
       </w:pPr>
@@ -1031,39 +1497,59 @@
           <w:shd w:val="clear" w:color="auto" w:fill="FFFFFF"/>
         </w:rPr>
         <w:tab/>
+      </w:r>
+      <w:r>
+        <w:rPr>
+          <w:rFonts w:cs="Calibri" w:cstheme="minorAscii"/>
+          <w:shd w:val="clear" w:color="auto" w:fill="FFFFFF"/>
+        </w:rPr>
         <w:t>T</w:t>
       </w:r>
       <w:r>
         <w:rPr>
-          <w:rFonts w:cstheme="minorHAnsi"/>
+          <w:rFonts w:cs="Calibri" w:cstheme="minorAscii"/>
           <w:shd w:val="clear" w:color="auto" w:fill="FFFFFF"/>
         </w:rPr>
         <w:t>SK</w:t>
       </w:r>
       <w:r>
         <w:rPr>
-          <w:rFonts w:cstheme="minorHAnsi"/>
-          <w:shd w:val="clear" w:color="auto" w:fill="FFFFFF"/>
-        </w:rPr>
-        <w:t>-F.1</w:t>
-      </w:r>
-      <w:r>
-        <w:rPr>
-          <w:rFonts w:cstheme="minorHAnsi"/>
+          <w:rFonts w:cs="Calibri" w:cstheme="minorAscii"/>
+          <w:shd w:val="clear" w:color="auto" w:fill="FFFFFF"/>
+        </w:rPr>
+        <w:t>-</w:t>
+      </w:r>
+      <w:r>
+        <w:rPr>
+          <w:rFonts w:cs="Calibri" w:cstheme="minorAscii"/>
+          <w:shd w:val="clear" w:color="auto" w:fill="FFFFFF"/>
+        </w:rPr>
+        <w:t>G</w:t>
+      </w:r>
+      <w:r>
+        <w:rPr>
+          <w:rFonts w:cs="Calibri" w:cstheme="minorAscii"/>
+          <w:shd w:val="clear" w:color="auto" w:fill="FFFFFF"/>
+        </w:rPr>
+        <w:t>.1</w:t>
+      </w:r>
+      <w:r>
+        <w:rPr>
+          <w:rFonts w:cs="Calibri" w:cstheme="minorAscii"/>
           <w:shd w:val="clear" w:color="auto" w:fill="FFFFFF"/>
         </w:rPr>
         <w:t>:</w:t>
       </w:r>
       <w:r>
         <w:rPr>
-          <w:rFonts w:cstheme="minorHAnsi"/>
+          <w:rFonts w:cs="Calibri" w:cstheme="minorAscii"/>
           <w:shd w:val="clear" w:color="auto" w:fill="FFFFFF"/>
         </w:rPr>
         <w:t xml:space="preserve"> An event coordinator will be able to manage the list of events</w:t>
       </w:r>
       <w:r>
         <w:rPr>
-          <w:rFonts w:cstheme="minorHAnsi"/>
+          <w:rFonts w:cs="Calibri" w:cstheme="minorAscii"/>
           <w:shd w:val="clear" w:color="auto" w:fill="FFFFFF"/>
         </w:rPr>
         <w:t xml:space="preserve"> </w:t>
@@ -1072,7 +1558,7 @@
     <w:p>
       <w:pPr>
         <w:rPr>
-          <w:rFonts w:cstheme="minorHAnsi"/>
+          <w:rFonts w:cs="Calibri" w:cstheme="minorAscii"/>
           <w:shd w:val="clear" w:color="auto" w:fill="FFFFFF"/>
         </w:rPr>
       </w:pPr>
@@ -1083,53 +1569,73 @@
         </w:rPr>
         <w:lastRenderedPageBreak/>
         <w:tab/>
+      </w:r>
+      <w:r>
+        <w:rPr>
+          <w:rFonts w:cs="Calibri" w:cstheme="minorAscii"/>
+          <w:shd w:val="clear" w:color="auto" w:fill="FFFFFF"/>
+        </w:rPr>
         <w:t>T</w:t>
       </w:r>
       <w:r>
         <w:rPr>
-          <w:rFonts w:cstheme="minorHAnsi"/>
+          <w:rFonts w:cs="Calibri" w:cstheme="minorAscii"/>
           <w:shd w:val="clear" w:color="auto" w:fill="FFFFFF"/>
         </w:rPr>
         <w:t>SK</w:t>
       </w:r>
       <w:r>
         <w:rPr>
-          <w:rFonts w:cstheme="minorHAnsi"/>
-          <w:shd w:val="clear" w:color="auto" w:fill="FFFFFF"/>
-        </w:rPr>
-        <w:t>-F.2</w:t>
-      </w:r>
-      <w:r>
-        <w:rPr>
-          <w:rFonts w:cstheme="minorHAnsi"/>
+          <w:rFonts w:cs="Calibri" w:cstheme="minorAscii"/>
+          <w:shd w:val="clear" w:color="auto" w:fill="FFFFFF"/>
+        </w:rPr>
+        <w:t>-</w:t>
+      </w:r>
+      <w:r>
+        <w:rPr>
+          <w:rFonts w:cs="Calibri" w:cstheme="minorAscii"/>
+          <w:shd w:val="clear" w:color="auto" w:fill="FFFFFF"/>
+        </w:rPr>
+        <w:t>G</w:t>
+      </w:r>
+      <w:r>
+        <w:rPr>
+          <w:rFonts w:cs="Calibri" w:cstheme="minorAscii"/>
+          <w:shd w:val="clear" w:color="auto" w:fill="FFFFFF"/>
+        </w:rPr>
+        <w:t>.2</w:t>
+      </w:r>
+      <w:r>
+        <w:rPr>
+          <w:rFonts w:cs="Calibri" w:cstheme="minorAscii"/>
           <w:shd w:val="clear" w:color="auto" w:fill="FFFFFF"/>
         </w:rPr>
         <w:t>:</w:t>
       </w:r>
       <w:r>
         <w:rPr>
-          <w:rFonts w:cstheme="minorHAnsi"/>
+          <w:rFonts w:cs="Calibri" w:cstheme="minorAscii"/>
           <w:shd w:val="clear" w:color="auto" w:fill="FFFFFF"/>
         </w:rPr>
         <w:t xml:space="preserve"> The event coordinator can add events to a list and choose a location from a </w:t>
       </w:r>
       <w:r>
         <w:rPr>
-          <w:rFonts w:cstheme="minorHAnsi"/>
+          <w:rFonts w:cs="Calibri" w:cstheme="minorAscii"/>
           <w:shd w:val="clear" w:color="auto" w:fill="FFFFFF"/>
         </w:rPr>
         <w:t>drop-down</w:t>
       </w:r>
       <w:r>
         <w:rPr>
-          <w:rFonts w:cstheme="minorHAnsi"/>
+          <w:rFonts w:cs="Calibri" w:cstheme="minorAscii"/>
           <w:shd w:val="clear" w:color="auto" w:fill="FFFFFF"/>
         </w:rPr>
         <w:t xml:space="preserve"> list</w:t>
       </w:r>
       <w:r>
         <w:rPr>
-          <w:rFonts w:cstheme="minorHAnsi"/>
+          <w:rFonts w:cs="Calibri" w:cstheme="minorAscii"/>
           <w:shd w:val="clear" w:color="auto" w:fill="FFFFFF"/>
         </w:rPr>
         <w:t xml:space="preserve"> </w:t>
@@ -1138,7 +1644,7 @@
     <w:p>
       <w:pPr>
         <w:rPr>
-          <w:rFonts w:cstheme="minorHAnsi"/>
+          <w:rFonts w:cs="Calibri" w:cstheme="minorAscii"/>
           <w:shd w:val="clear" w:color="auto" w:fill="FFFFFF"/>
         </w:rPr>
       </w:pPr>
@@ -1148,32 +1654,52 @@
           <w:shd w:val="clear" w:color="auto" w:fill="FFFFFF"/>
         </w:rPr>
         <w:tab/>
+      </w:r>
+      <w:r>
+        <w:rPr>
+          <w:rFonts w:cs="Calibri" w:cstheme="minorAscii"/>
+          <w:shd w:val="clear" w:color="auto" w:fill="FFFFFF"/>
+        </w:rPr>
         <w:t>T</w:t>
       </w:r>
       <w:r>
         <w:rPr>
-          <w:rFonts w:cstheme="minorHAnsi"/>
+          <w:rFonts w:cs="Calibri" w:cstheme="minorAscii"/>
           <w:shd w:val="clear" w:color="auto" w:fill="FFFFFF"/>
         </w:rPr>
         <w:t>SK</w:t>
       </w:r>
       <w:r>
         <w:rPr>
-          <w:rFonts w:cstheme="minorHAnsi"/>
-          <w:shd w:val="clear" w:color="auto" w:fill="FFFFFF"/>
-        </w:rPr>
-        <w:t>-F.3</w:t>
-      </w:r>
-      <w:r>
-        <w:rPr>
-          <w:rFonts w:cstheme="minorHAnsi"/>
+          <w:rFonts w:cs="Calibri" w:cstheme="minorAscii"/>
+          <w:shd w:val="clear" w:color="auto" w:fill="FFFFFF"/>
+        </w:rPr>
+        <w:t>-</w:t>
+      </w:r>
+      <w:r>
+        <w:rPr>
+          <w:rFonts w:cs="Calibri" w:cstheme="minorAscii"/>
+          <w:shd w:val="clear" w:color="auto" w:fill="FFFFFF"/>
+        </w:rPr>
+        <w:t>G</w:t>
+      </w:r>
+      <w:r>
+        <w:rPr>
+          <w:rFonts w:cs="Calibri" w:cstheme="minorAscii"/>
+          <w:shd w:val="clear" w:color="auto" w:fill="FFFFFF"/>
+        </w:rPr>
+        <w:t>.3</w:t>
+      </w:r>
+      <w:r>
+        <w:rPr>
+          <w:rFonts w:cs="Calibri" w:cstheme="minorAscii"/>
           <w:shd w:val="clear" w:color="auto" w:fill="FFFFFF"/>
         </w:rPr>
         <w:t>:</w:t>
       </w:r>
       <w:r>
         <w:rPr>
-          <w:rFonts w:cstheme="minorHAnsi"/>
+          <w:rFonts w:cs="Calibri" w:cstheme="minorAscii"/>
           <w:shd w:val="clear" w:color="auto" w:fill="FFFFFF"/>
         </w:rPr>
         <w:t xml:space="preserve"> The event coordinator can add events to a list and choose a location from a map</w:t>
@@ -1182,7 +1708,7 @@
     <w:p>
       <w:pPr>
         <w:rPr>
-          <w:rFonts w:cstheme="minorHAnsi"/>
+          <w:rFonts w:cs="Calibri" w:cstheme="minorAscii"/>
           <w:shd w:val="clear" w:color="auto" w:fill="FFFFFF"/>
         </w:rPr>
       </w:pPr>
@@ -1192,32 +1718,52 @@
           <w:shd w:val="clear" w:color="auto" w:fill="FFFFFF"/>
         </w:rPr>
         <w:tab/>
+      </w:r>
+      <w:r>
+        <w:rPr>
+          <w:rFonts w:cs="Calibri" w:cstheme="minorAscii"/>
+          <w:shd w:val="clear" w:color="auto" w:fill="FFFFFF"/>
+        </w:rPr>
         <w:t>T</w:t>
       </w:r>
       <w:r>
         <w:rPr>
-          <w:rFonts w:cstheme="minorHAnsi"/>
+          <w:rFonts w:cs="Calibri" w:cstheme="minorAscii"/>
           <w:shd w:val="clear" w:color="auto" w:fill="FFFFFF"/>
         </w:rPr>
         <w:t>SK</w:t>
       </w:r>
       <w:r>
         <w:rPr>
-          <w:rFonts w:cstheme="minorHAnsi"/>
-          <w:shd w:val="clear" w:color="auto" w:fill="FFFFFF"/>
-        </w:rPr>
-        <w:t>-F.4</w:t>
-      </w:r>
-      <w:r>
-        <w:rPr>
-          <w:rFonts w:cstheme="minorHAnsi"/>
+          <w:rFonts w:cs="Calibri" w:cstheme="minorAscii"/>
+          <w:shd w:val="clear" w:color="auto" w:fill="FFFFFF"/>
+        </w:rPr>
+        <w:t>-</w:t>
+      </w:r>
+      <w:r>
+        <w:rPr>
+          <w:rFonts w:cs="Calibri" w:cstheme="minorAscii"/>
+          <w:shd w:val="clear" w:color="auto" w:fill="FFFFFF"/>
+        </w:rPr>
+        <w:t>G</w:t>
+      </w:r>
+      <w:r>
+        <w:rPr>
+          <w:rFonts w:cs="Calibri" w:cstheme="minorAscii"/>
+          <w:shd w:val="clear" w:color="auto" w:fill="FFFFFF"/>
+        </w:rPr>
+        <w:t>.4</w:t>
+      </w:r>
+      <w:r>
+        <w:rPr>
+          <w:rFonts w:cs="Calibri" w:cstheme="minorAscii"/>
           <w:shd w:val="clear" w:color="auto" w:fill="FFFFFF"/>
         </w:rPr>
         <w:t>:</w:t>
       </w:r>
       <w:r>
         <w:rPr>
-          <w:rFonts w:cstheme="minorHAnsi"/>
+          <w:rFonts w:cs="Calibri" w:cstheme="minorAscii"/>
           <w:shd w:val="clear" w:color="auto" w:fill="FFFFFF"/>
         </w:rPr>
         <w:t xml:space="preserve"> The event coordinator can edit details of events.</w:t>
@@ -1226,7 +1772,7 @@
     <w:p>
       <w:pPr>
         <w:rPr>
-          <w:rFonts w:cstheme="minorHAnsi"/>
+          <w:rFonts w:cs="Calibri" w:cstheme="minorAscii"/>
           <w:shd w:val="clear" w:color="auto" w:fill="FFFFFF"/>
         </w:rPr>
       </w:pPr>
@@ -1236,32 +1782,52 @@
           <w:shd w:val="clear" w:color="auto" w:fill="FFFFFF"/>
         </w:rPr>
         <w:tab/>
+      </w:r>
+      <w:r>
+        <w:rPr>
+          <w:rFonts w:cs="Calibri" w:cstheme="minorAscii"/>
+          <w:shd w:val="clear" w:color="auto" w:fill="FFFFFF"/>
+        </w:rPr>
         <w:t>T</w:t>
       </w:r>
       <w:r>
         <w:rPr>
-          <w:rFonts w:cstheme="minorHAnsi"/>
+          <w:rFonts w:cs="Calibri" w:cstheme="minorAscii"/>
           <w:shd w:val="clear" w:color="auto" w:fill="FFFFFF"/>
         </w:rPr>
         <w:t>SK</w:t>
       </w:r>
       <w:r>
         <w:rPr>
-          <w:rFonts w:cstheme="minorHAnsi"/>
-          <w:shd w:val="clear" w:color="auto" w:fill="FFFFFF"/>
-        </w:rPr>
-        <w:t>-F.5</w:t>
-      </w:r>
-      <w:r>
-        <w:rPr>
-          <w:rFonts w:cstheme="minorHAnsi"/>
+          <w:rFonts w:cs="Calibri" w:cstheme="minorAscii"/>
+          <w:shd w:val="clear" w:color="auto" w:fill="FFFFFF"/>
+        </w:rPr>
+        <w:t>-</w:t>
+      </w:r>
+      <w:r>
+        <w:rPr>
+          <w:rFonts w:cs="Calibri" w:cstheme="minorAscii"/>
+          <w:shd w:val="clear" w:color="auto" w:fill="FFFFFF"/>
+        </w:rPr>
+        <w:t>G</w:t>
+      </w:r>
+      <w:r>
+        <w:rPr>
+          <w:rFonts w:cs="Calibri" w:cstheme="minorAscii"/>
+          <w:shd w:val="clear" w:color="auto" w:fill="FFFFFF"/>
+        </w:rPr>
+        <w:t>.5</w:t>
+      </w:r>
+      <w:r>
+        <w:rPr>
+          <w:rFonts w:cs="Calibri" w:cstheme="minorAscii"/>
           <w:shd w:val="clear" w:color="auto" w:fill="FFFFFF"/>
         </w:rPr>
         <w:t>:</w:t>
       </w:r>
       <w:r>
         <w:rPr>
-          <w:rFonts w:cstheme="minorHAnsi"/>
+          <w:rFonts w:cs="Calibri" w:cstheme="minorAscii"/>
           <w:shd w:val="clear" w:color="auto" w:fill="FFFFFF"/>
         </w:rPr>
         <w:t xml:space="preserve"> The event coordinator can cancel an event</w:t>
@@ -1270,7 +1836,7 @@
     <w:p>
       <w:pPr>
         <w:rPr>
-          <w:rFonts w:cstheme="minorHAnsi"/>
+          <w:rFonts w:cs="Calibri" w:cstheme="minorAscii"/>
           <w:shd w:val="clear" w:color="auto" w:fill="FFFFFF"/>
         </w:rPr>
       </w:pPr>
@@ -1280,32 +1846,52 @@
           <w:shd w:val="clear" w:color="auto" w:fill="FFFFFF"/>
         </w:rPr>
         <w:tab/>
+      </w:r>
+      <w:r>
+        <w:rPr>
+          <w:rFonts w:cs="Calibri" w:cstheme="minorAscii"/>
+          <w:shd w:val="clear" w:color="auto" w:fill="FFFFFF"/>
+        </w:rPr>
         <w:t>T</w:t>
       </w:r>
       <w:r>
         <w:rPr>
-          <w:rFonts w:cstheme="minorHAnsi"/>
+          <w:rFonts w:cs="Calibri" w:cstheme="minorAscii"/>
           <w:shd w:val="clear" w:color="auto" w:fill="FFFFFF"/>
         </w:rPr>
         <w:t>SK</w:t>
       </w:r>
       <w:r>
         <w:rPr>
-          <w:rFonts w:cstheme="minorHAnsi"/>
-          <w:shd w:val="clear" w:color="auto" w:fill="FFFFFF"/>
-        </w:rPr>
-        <w:t>-F.6</w:t>
-      </w:r>
-      <w:r>
-        <w:rPr>
-          <w:rFonts w:cstheme="minorHAnsi"/>
+          <w:rFonts w:cs="Calibri" w:cstheme="minorAscii"/>
+          <w:shd w:val="clear" w:color="auto" w:fill="FFFFFF"/>
+        </w:rPr>
+        <w:t>-</w:t>
+      </w:r>
+      <w:r>
+        <w:rPr>
+          <w:rFonts w:cs="Calibri" w:cstheme="minorAscii"/>
+          <w:shd w:val="clear" w:color="auto" w:fill="FFFFFF"/>
+        </w:rPr>
+        <w:t>G</w:t>
+      </w:r>
+      <w:r>
+        <w:rPr>
+          <w:rFonts w:cs="Calibri" w:cstheme="minorAscii"/>
+          <w:shd w:val="clear" w:color="auto" w:fill="FFFFFF"/>
+        </w:rPr>
+        <w:t>.6</w:t>
+      </w:r>
+      <w:r>
+        <w:rPr>
+          <w:rFonts w:cs="Calibri" w:cstheme="minorAscii"/>
           <w:shd w:val="clear" w:color="auto" w:fill="FFFFFF"/>
         </w:rPr>
         <w:t>:</w:t>
       </w:r>
       <w:r>
         <w:rPr>
-          <w:rFonts w:cstheme="minorHAnsi"/>
+          <w:rFonts w:cs="Calibri" w:cstheme="minorAscii"/>
           <w:shd w:val="clear" w:color="auto" w:fill="FFFFFF"/>
         </w:rPr>
         <w:t xml:space="preserve"> When an event is canceled, users that "</w:t>
@@ -1313,7 +1899,7 @@
       <w:proofErr w:type="spellStart"/>
       <w:r>
         <w:rPr>
-          <w:rFonts w:cstheme="minorHAnsi"/>
+          <w:rFonts w:cs="Calibri" w:cstheme="minorAscii"/>
           <w:shd w:val="clear" w:color="auto" w:fill="FFFFFF"/>
         </w:rPr>
         <w:t>rsvped</w:t>
@@ -1321,7 +1907,7 @@
       <w:proofErr w:type="spellEnd"/>
       <w:r>
         <w:rPr>
-          <w:rFonts w:cstheme="minorHAnsi"/>
+          <w:rFonts w:cs="Calibri" w:cstheme="minorAscii"/>
           <w:shd w:val="clear" w:color="auto" w:fill="FFFFFF"/>
         </w:rPr>
         <w:t>" the event will receive an email notice that the event was canceled and the reason why</w:t>
@@ -1330,7 +1916,7 @@
     <w:p>
       <w:pPr>
         <w:rPr>
-          <w:rFonts w:cstheme="minorHAnsi"/>
+          <w:rFonts w:cs="Calibri" w:cstheme="minorAscii"/>
           <w:shd w:val="clear" w:color="auto" w:fill="FFFFFF"/>
         </w:rPr>
       </w:pPr>
@@ -1340,11 +1926,31 @@
           <w:shd w:val="clear" w:color="auto" w:fill="FFFFFF"/>
         </w:rPr>
         <w:tab/>
-        <w:t xml:space="preserve">TSK-F.7: </w:t>
-      </w:r>
-      <w:r>
-        <w:rPr>
-          <w:rFonts w:cstheme="minorHAnsi"/>
+      </w:r>
+      <w:r>
+        <w:rPr>
+          <w:rFonts w:cs="Calibri" w:cstheme="minorAscii"/>
+          <w:shd w:val="clear" w:color="auto" w:fill="FFFFFF"/>
+        </w:rPr>
+        <w:t xml:space="preserve">TSK-</w:t>
+      </w:r>
+      <w:r>
+        <w:rPr>
+          <w:rFonts w:cs="Calibri" w:cstheme="minorAscii"/>
+          <w:shd w:val="clear" w:color="auto" w:fill="FFFFFF"/>
+        </w:rPr>
+        <w:t xml:space="preserve">G</w:t>
+      </w:r>
+      <w:r>
+        <w:rPr>
+          <w:rFonts w:cs="Calibri" w:cstheme="minorAscii"/>
+          <w:shd w:val="clear" w:color="auto" w:fill="FFFFFF"/>
+        </w:rPr>
+        <w:t xml:space="preserve">.7: </w:t>
+      </w:r>
+      <w:r>
+        <w:rPr>
+          <w:rFonts w:cs="Calibri" w:cstheme="minorAscii"/>
           <w:shd w:val="clear" w:color="auto" w:fill="FFFFFF"/>
         </w:rPr>
         <w:t xml:space="preserve">Events will automatically terminate after 12 hours </w:t>
@@ -1367,7 +1973,7 @@
       </w:pPr>
     </w:p>
     <w:sectPr>
-      <w:pgSz w:w="12240" w:h="15840"/>
+      <w:pgSz w:w="12240" w:h="15840" w:orient="portrait"/>
       <w:pgMar w:top="1440" w:right="1440" w:bottom="1440" w:left="1440" w:header="720" w:footer="720" w:gutter="0"/>
       <w:cols w:space="720"/>
       <w:docGrid w:linePitch="360"/>
@@ -1377,11 +1983,11 @@
 </file>
 
 <file path=word/styles.xml><?xml version="1.0" encoding="utf-8"?>
-<w:styles xmlns:mc="http://schemas.openxmlformats.org/markup-compatibility/2006" xmlns:r="http://schemas.openxmlformats.org/officeDocument/2006/relationships" xmlns:w="http://schemas.openxmlformats.org/wordprocessingml/2006/main" xmlns:w14="http://schemas.microsoft.com/office/word/2010/wordml" xmlns:w15="http://schemas.microsoft.com/office/word/2012/wordml" xmlns:w16cex="http://schemas.microsoft.com/office/word/2018/wordml/cex" xmlns:w16cid="http://schemas.microsoft.com/office/word/2016/wordml/cid" xmlns:w16="http://schemas.microsoft.com/office/word/2018/wordml" xmlns:w16sdtdh="http://schemas.microsoft.com/office/word/2020/wordml/sdtdatahash" xmlns:w16se="http://schemas.microsoft.com/office/word/2015/wordml/symex" mc:Ignorable="w14 w15 w16se w16cid w16 w16cex w16sdtdh">
+<w:styles xmlns:wp14="http://schemas.microsoft.com/office/word/2010/wordprocessingDrawing" xmlns:mc="http://schemas.openxmlformats.org/markup-compatibility/2006" xmlns:r="http://schemas.openxmlformats.org/officeDocument/2006/relationships" xmlns:w="http://schemas.openxmlformats.org/wordprocessingml/2006/main" xmlns:w14="http://schemas.microsoft.com/office/word/2010/wordml" xmlns:w15="http://schemas.microsoft.com/office/word/2012/wordml" xmlns:w16cex="http://schemas.microsoft.com/office/word/2018/wordml/cex" xmlns:w16cid="http://schemas.microsoft.com/office/word/2016/wordml/cid" xmlns:w16="http://schemas.microsoft.com/office/word/2018/wordml" xmlns:w16sdtdh="http://schemas.microsoft.com/office/word/2020/wordml/sdtdatahash" xmlns:w16se="http://schemas.microsoft.com/office/word/2015/wordml/symex" mc:Ignorable="w14 w15 w16se w16cid w16 w16cex w16sdtdh wp14">
   <w:docDefaults>
     <w:rPrDefault>
       <w:rPr>
-        <w:rFonts w:asciiTheme="minorHAnsi" w:eastAsiaTheme="minorHAnsi" w:hAnsiTheme="minorHAnsi" w:cstheme="minorBidi"/>
+        <w:rFonts w:asciiTheme="minorHAnsi" w:hAnsiTheme="minorHAnsi" w:eastAsiaTheme="minorHAnsi" w:cstheme="minorBidi"/>
         <w:sz w:val="22"/>
         <w:szCs w:val="22"/>
         <w:lang w:val="en-US" w:eastAsia="en-US" w:bidi="ar-SA"/>
@@ -1396,14 +2002,14 @@
   <w:latentStyles w:defLockedState="0" w:defUIPriority="99" w:defSemiHidden="0" w:defUnhideWhenUsed="0" w:defQFormat="0" w:count="376">
     <w:lsdException w:name="Normal" w:uiPriority="0" w:qFormat="1"/>
     <w:lsdException w:name="heading 1" w:uiPriority="9" w:qFormat="1"/>
-    <w:lsdException w:name="heading 2" w:semiHidden="1" w:uiPriority="9" w:unhideWhenUsed="1" w:qFormat="1"/>
-    <w:lsdException w:name="heading 3" w:semiHidden="1" w:uiPriority="9" w:unhideWhenUsed="1" w:qFormat="1"/>
-    <w:lsdException w:name="heading 4" w:semiHidden="1" w:uiPriority="9" w:unhideWhenUsed="1" w:qFormat="1"/>
-    <w:lsdException w:name="heading 5" w:semiHidden="1" w:uiPriority="9" w:unhideWhenUsed="1" w:qFormat="1"/>
-    <w:lsdException w:name="heading 6" w:semiHidden="1" w:uiPriority="9" w:unhideWhenUsed="1" w:qFormat="1"/>
-    <w:lsdException w:name="heading 7" w:semiHidden="1" w:uiPriority="9" w:unhideWhenUsed="1" w:qFormat="1"/>
-    <w:lsdException w:name="heading 8" w:semiHidden="1" w:uiPriority="9" w:unhideWhenUsed="1" w:qFormat="1"/>
-    <w:lsdException w:name="heading 9" w:semiHidden="1" w:uiPriority="9" w:unhideWhenUsed="1" w:qFormat="1"/>
+    <w:lsdException w:name="heading 2" w:uiPriority="9" w:semiHidden="1" w:unhideWhenUsed="1" w:qFormat="1"/>
+    <w:lsdException w:name="heading 3" w:uiPriority="9" w:semiHidden="1" w:unhideWhenUsed="1" w:qFormat="1"/>
+    <w:lsdException w:name="heading 4" w:uiPriority="9" w:semiHidden="1" w:unhideWhenUsed="1" w:qFormat="1"/>
+    <w:lsdException w:name="heading 5" w:uiPriority="9" w:semiHidden="1" w:unhideWhenUsed="1" w:qFormat="1"/>
+    <w:lsdException w:name="heading 6" w:uiPriority="9" w:semiHidden="1" w:unhideWhenUsed="1" w:qFormat="1"/>
+    <w:lsdException w:name="heading 7" w:uiPriority="9" w:semiHidden="1" w:unhideWhenUsed="1" w:qFormat="1"/>
+    <w:lsdException w:name="heading 8" w:uiPriority="9" w:semiHidden="1" w:unhideWhenUsed="1" w:qFormat="1"/>
+    <w:lsdException w:name="heading 9" w:uiPriority="9" w:semiHidden="1" w:unhideWhenUsed="1" w:qFormat="1"/>
     <w:lsdException w:name="index 1" w:semiHidden="1" w:unhideWhenUsed="1"/>
     <w:lsdException w:name="index 2" w:semiHidden="1" w:unhideWhenUsed="1"/>
     <w:lsdException w:name="index 3" w:semiHidden="1" w:unhideWhenUsed="1"/>
@@ -1413,22 +2019,22 @@
     <w:lsdException w:name="index 7" w:semiHidden="1" w:unhideWhenUsed="1"/>
     <w:lsdException w:name="index 8" w:semiHidden="1" w:unhideWhenUsed="1"/>
     <w:lsdException w:name="index 9" w:semiHidden="1" w:unhideWhenUsed="1"/>
-    <w:lsdException w:name="toc 1" w:semiHidden="1" w:uiPriority="39" w:unhideWhenUsed="1"/>
-    <w:lsdException w:name="toc 2" w:semiHidden="1" w:uiPriority="39" w:unhideWhenUsed="1"/>
-    <w:lsdException w:name="toc 3" w:semiHidden="1" w:uiPriority="39" w:unhideWhenUsed="1"/>
-    <w:lsdException w:name="toc 4" w:semiHidden="1" w:uiPriority="39" w:unhideWhenUsed="1"/>
-    <w:lsdException w:name="toc 5" w:semiHidden="1" w:uiPriority="39" w:unhideWhenUsed="1"/>
-    <w:lsdException w:name="toc 6" w:semiHidden="1" w:uiPriority="39" w:unhideWhenUsed="1"/>
-    <w:lsdException w:name="toc 7" w:semiHidden="1" w:uiPriority="39" w:unhideWhenUsed="1"/>
-    <w:lsdException w:name="toc 8" w:semiHidden="1" w:uiPriority="39" w:unhideWhenUsed="1"/>
-    <w:lsdException w:name="toc 9" w:semiHidden="1" w:uiPriority="39" w:unhideWhenUsed="1"/>
+    <w:lsdException w:name="toc 1" w:uiPriority="39" w:semiHidden="1" w:unhideWhenUsed="1"/>
+    <w:lsdException w:name="toc 2" w:uiPriority="39" w:semiHidden="1" w:unhideWhenUsed="1"/>
+    <w:lsdException w:name="toc 3" w:uiPriority="39" w:semiHidden="1" w:unhideWhenUsed="1"/>
+    <w:lsdException w:name="toc 4" w:uiPriority="39" w:semiHidden="1" w:unhideWhenUsed="1"/>
+    <w:lsdException w:name="toc 5" w:uiPriority="39" w:semiHidden="1" w:unhideWhenUsed="1"/>
+    <w:lsdException w:name="toc 6" w:uiPriority="39" w:semiHidden="1" w:unhideWhenUsed="1"/>
+    <w:lsdException w:name="toc 7" w:uiPriority="39" w:semiHidden="1" w:unhideWhenUsed="1"/>
+    <w:lsdException w:name="toc 8" w:uiPriority="39" w:semiHidden="1" w:unhideWhenUsed="1"/>
+    <w:lsdException w:name="toc 9" w:uiPriority="39" w:semiHidden="1" w:unhideWhenUsed="1"/>
     <w:lsdException w:name="Normal Indent" w:semiHidden="1" w:unhideWhenUsed="1"/>
     <w:lsdException w:name="footnote text" w:semiHidden="1" w:unhideWhenUsed="1"/>
     <w:lsdException w:name="annotation text" w:semiHidden="1" w:unhideWhenUsed="1"/>
     <w:lsdException w:name="header" w:semiHidden="1" w:unhideWhenUsed="1"/>
     <w:lsdException w:name="footer" w:semiHidden="1" w:unhideWhenUsed="1"/>
     <w:lsdException w:name="index heading" w:semiHidden="1" w:unhideWhenUsed="1"/>
-    <w:lsdException w:name="caption" w:semiHidden="1" w:uiPriority="35" w:unhideWhenUsed="1" w:qFormat="1"/>
+    <w:lsdException w:name="caption" w:uiPriority="35" w:semiHidden="1" w:unhideWhenUsed="1" w:qFormat="1"/>
     <w:lsdException w:name="table of figures" w:semiHidden="1" w:unhideWhenUsed="1"/>
     <w:lsdException w:name="envelope address" w:semiHidden="1" w:unhideWhenUsed="1"/>
     <w:lsdException w:name="envelope return" w:semiHidden="1" w:unhideWhenUsed="1"/>
@@ -1459,7 +2065,7 @@
     <w:lsdException w:name="Title" w:uiPriority="10" w:qFormat="1"/>
     <w:lsdException w:name="Closing" w:semiHidden="1" w:unhideWhenUsed="1"/>
     <w:lsdException w:name="Signature" w:semiHidden="1" w:unhideWhenUsed="1"/>
-    <w:lsdException w:name="Default Paragraph Font" w:semiHidden="1" w:uiPriority="1" w:unhideWhenUsed="1"/>
+    <w:lsdException w:name="Default Paragraph Font" w:uiPriority="1" w:semiHidden="1" w:unhideWhenUsed="1"/>
     <w:lsdException w:name="Body Text" w:semiHidden="1" w:unhideWhenUsed="1"/>
     <w:lsdException w:name="Body Text Indent" w:semiHidden="1" w:unhideWhenUsed="1"/>
     <w:lsdException w:name="List Continue" w:semiHidden="1" w:unhideWhenUsed="1"/>
@@ -1659,8 +2265,8 @@
     <w:lsdException w:name="Subtle Reference" w:uiPriority="31" w:qFormat="1"/>
     <w:lsdException w:name="Intense Reference" w:uiPriority="32" w:qFormat="1"/>
     <w:lsdException w:name="Book Title" w:uiPriority="33" w:qFormat="1"/>
-    <w:lsdException w:name="Bibliography" w:semiHidden="1" w:uiPriority="37" w:unhideWhenUsed="1"/>
-    <w:lsdException w:name="TOC Heading" w:semiHidden="1" w:uiPriority="39" w:unhideWhenUsed="1" w:qFormat="1"/>
+    <w:lsdException w:name="Bibliography" w:uiPriority="37" w:semiHidden="1" w:unhideWhenUsed="1"/>
+    <w:lsdException w:name="TOC Heading" w:uiPriority="39" w:semiHidden="1" w:unhideWhenUsed="1" w:qFormat="1"/>
     <w:lsdException w:name="Plain Table 1" w:uiPriority="41"/>
     <w:lsdException w:name="Plain Table 2" w:uiPriority="42"/>
     <w:lsdException w:name="Plain Table 3" w:uiPriority="43"/>
@@ -1771,17 +2377,17 @@
     <w:lsdException w:name="Unresolved Mention" w:semiHidden="1" w:unhideWhenUsed="1"/>
     <w:lsdException w:name="Smart Link" w:semiHidden="1" w:unhideWhenUsed="1"/>
   </w:latentStyles>
-  <w:style w:type="paragraph" w:default="1" w:styleId="Normal">
+  <w:style w:type="paragraph" w:styleId="Normal" w:default="1">
     <w:name w:val="Normal"/>
     <w:qFormat/>
   </w:style>
-  <w:style w:type="character" w:default="1" w:styleId="DefaultParagraphFont">
+  <w:style w:type="character" w:styleId="DefaultParagraphFont" w:default="1">
     <w:name w:val="Default Paragraph Font"/>
     <w:uiPriority w:val="1"/>
     <w:semiHidden/>
     <w:unhideWhenUsed/>
   </w:style>
-  <w:style w:type="table" w:default="1" w:styleId="TableNormal">
+  <w:style w:type="table" w:styleId="TableNormal" w:default="1">
     <w:name w:val="Normal Table"/>
     <w:uiPriority w:val="99"/>
     <w:semiHidden/>
@@ -1796,7 +2402,7 @@
       </w:tblCellMar>
     </w:tblPr>
   </w:style>
-  <w:style w:type="numbering" w:default="1" w:styleId="NoList">
+  <w:style w:type="numbering" w:styleId="NoList" w:default="1">
     <w:name w:val="No List"/>
     <w:uiPriority w:val="99"/>
     <w:semiHidden/>

</xml_diff>

<commit_message>
Updated FInish Task list
</commit_message>
<xml_diff>
--- a/Task List Final Project.docx
+++ b/Task List Final Project.docx
@@ -113,12 +113,6 @@
         </w:rPr>
         <w:t>Find a Logo</w:t>
       </w:r>
-      <w:r>
-        <w:rPr>
-          <w:rFonts w:cstheme="minorHAnsi"/>
-        </w:rPr>
-        <w:t>, display at the top center of the page</w:t>
-      </w:r>
     </w:p>
     <w:p>
       <w:pPr>
@@ -255,7 +249,7 @@
         <w:rPr>
           <w:rFonts w:cstheme="minorHAnsi"/>
         </w:rPr>
-        <w:t>Admin Log in to the top right have the page</w:t>
+        <w:t xml:space="preserve">Admin Log in </w:t>
       </w:r>
     </w:p>
     <w:p>
@@ -321,27 +315,6 @@
           <w:bCs/>
         </w:rPr>
         <w:t xml:space="preserve"> Pages</w:t>
-      </w:r>
-    </w:p>
-    <w:p>
-      <w:pPr>
-        <w:rPr>
-          <w:rFonts w:cstheme="minorHAnsi"/>
-        </w:rPr>
-      </w:pPr>
-      <w:r>
-        <w:rPr>
-          <w:rFonts w:cstheme="minorHAnsi"/>
-          <w:b/>
-          <w:bCs/>
-        </w:rPr>
-        <w:tab/>
-      </w:r>
-      <w:r>
-        <w:rPr>
-          <w:rFonts w:cstheme="minorHAnsi"/>
-        </w:rPr>
-        <w:t>TSK-B.1: Links to personal pages</w:t>
       </w:r>
     </w:p>
     <w:p>
@@ -361,7 +334,19 @@
         <w:rPr>
           <w:rFonts w:cstheme="minorHAnsi"/>
         </w:rPr>
-        <w:t>-B.2: C</w:t>
+        <w:t>-B.</w:t>
+      </w:r>
+      <w:r>
+        <w:rPr>
+          <w:rFonts w:cstheme="minorHAnsi"/>
+        </w:rPr>
+        <w:t>1</w:t>
+      </w:r>
+      <w:r>
+        <w:rPr>
+          <w:rFonts w:cstheme="minorHAnsi"/>
+        </w:rPr>
+        <w:t>: C</w:t>
       </w:r>
       <w:r>
         <w:rPr>
@@ -393,7 +378,19 @@
         <w:rPr>
           <w:rFonts w:cstheme="minorHAnsi"/>
         </w:rPr>
-        <w:t xml:space="preserve">TSK-B.3: </w:t>
+        <w:t>TSK-B.</w:t>
+      </w:r>
+      <w:r>
+        <w:rPr>
+          <w:rFonts w:cstheme="minorHAnsi"/>
+        </w:rPr>
+        <w:t>2</w:t>
+      </w:r>
+      <w:r>
+        <w:rPr>
+          <w:rFonts w:cstheme="minorHAnsi"/>
+        </w:rPr>
+        <w:t xml:space="preserve">: </w:t>
       </w:r>
       <w:r>
         <w:rPr>
@@ -1335,7 +1332,37 @@
         <w:rPr>
           <w:shd w:val="clear" w:color="auto" w:fill="FFFFFF"/>
         </w:rPr>
-        <w:t xml:space="preserve"> The event coordinator can add events to a list and choose a location from a map</w:t>
+        <w:t xml:space="preserve"> The </w:t>
+      </w:r>
+      <w:r>
+        <w:rPr>
+          <w:shd w:val="clear" w:color="auto" w:fill="FFFFFF"/>
+        </w:rPr>
+        <w:t>admin</w:t>
+      </w:r>
+      <w:r>
+        <w:rPr>
+          <w:shd w:val="clear" w:color="auto" w:fill="FFFFFF"/>
+        </w:rPr>
+        <w:t xml:space="preserve"> can add </w:t>
+      </w:r>
+      <w:r>
+        <w:rPr>
+          <w:shd w:val="clear" w:color="auto" w:fill="FFFFFF"/>
+        </w:rPr>
+        <w:t xml:space="preserve">category, </w:t>
+      </w:r>
+      <w:r>
+        <w:rPr>
+          <w:shd w:val="clear" w:color="auto" w:fill="FFFFFF"/>
+        </w:rPr>
+        <w:t>product-types, and quantity of products</w:t>
+      </w:r>
+      <w:r>
+        <w:rPr>
+          <w:shd w:val="clear" w:color="auto" w:fill="FFFFFF"/>
+        </w:rPr>
+        <w:t xml:space="preserve"> </w:t>
       </w:r>
     </w:p>
     <w:p>
@@ -1450,57 +1477,57 @@
           <w:rFonts w:cstheme="minorHAnsi"/>
           <w:shd w:val="clear" w:color="auto" w:fill="FFFFFF"/>
         </w:rPr>
+        <w:tab/>
+      </w:r>
+      <w:r>
+        <w:rPr>
+          <w:shd w:val="clear" w:color="auto" w:fill="FFFFFF"/>
+        </w:rPr>
+        <w:t>TSK-</w:t>
+      </w:r>
+      <w:r>
+        <w:rPr>
+          <w:shd w:val="clear" w:color="auto" w:fill="FFFFFF"/>
+        </w:rPr>
+        <w:t>G</w:t>
+      </w:r>
+      <w:r>
+        <w:rPr>
+          <w:shd w:val="clear" w:color="auto" w:fill="FFFFFF"/>
+        </w:rPr>
+        <w:t xml:space="preserve">.2: </w:t>
+      </w:r>
+      <w:r>
+        <w:rPr>
+          <w:shd w:val="clear" w:color="auto" w:fill="FFFFFF"/>
+        </w:rPr>
+        <w:t>After getting order number and scanning items confirm</w:t>
+      </w:r>
+      <w:r>
+        <w:rPr>
+          <w:shd w:val="clear" w:color="auto" w:fill="FFFFFF"/>
+        </w:rPr>
+        <w:t xml:space="preserve"> </w:t>
+      </w:r>
+      <w:r>
+        <w:rPr>
+          <w:shd w:val="clear" w:color="auto" w:fill="FFFFFF"/>
+        </w:rPr>
+        <w:t>the order.</w:t>
+      </w:r>
+    </w:p>
+    <w:p>
+      <w:pPr>
+        <w:rPr>
+          <w:shd w:val="clear" w:color="auto" w:fill="FFFFFF"/>
+        </w:rPr>
+      </w:pPr>
+      <w:r>
+        <w:rPr>
+          <w:rFonts w:cstheme="minorHAnsi"/>
+          <w:shd w:val="clear" w:color="auto" w:fill="FFFFFF"/>
+        </w:rPr>
         <w:lastRenderedPageBreak/>
-        <w:tab/>
-      </w:r>
-      <w:r>
-        <w:rPr>
-          <w:shd w:val="clear" w:color="auto" w:fill="FFFFFF"/>
-        </w:rPr>
-        <w:t>TSK-</w:t>
-      </w:r>
-      <w:r>
-        <w:rPr>
-          <w:shd w:val="clear" w:color="auto" w:fill="FFFFFF"/>
-        </w:rPr>
-        <w:t>G</w:t>
-      </w:r>
-      <w:r>
-        <w:rPr>
-          <w:shd w:val="clear" w:color="auto" w:fill="FFFFFF"/>
-        </w:rPr>
-        <w:t xml:space="preserve">.2: </w:t>
-      </w:r>
-      <w:r>
-        <w:rPr>
-          <w:shd w:val="clear" w:color="auto" w:fill="FFFFFF"/>
-        </w:rPr>
-        <w:t>After getting order number and scanning items confirm</w:t>
-      </w:r>
-      <w:r>
-        <w:rPr>
-          <w:shd w:val="clear" w:color="auto" w:fill="FFFFFF"/>
-        </w:rPr>
-        <w:t xml:space="preserve"> </w:t>
-      </w:r>
-      <w:r>
-        <w:rPr>
-          <w:shd w:val="clear" w:color="auto" w:fill="FFFFFF"/>
-        </w:rPr>
-        <w:t>the order.</w:t>
-      </w:r>
-    </w:p>
-    <w:p>
-      <w:pPr>
-        <w:rPr>
-          <w:shd w:val="clear" w:color="auto" w:fill="FFFFFF"/>
-        </w:rPr>
-      </w:pPr>
-      <w:r>
-        <w:rPr>
-          <w:rFonts w:cstheme="minorHAnsi"/>
-          <w:shd w:val="clear" w:color="auto" w:fill="FFFFFF"/>
-        </w:rPr>
         <w:tab/>
       </w:r>
       <w:r>

</xml_diff>